<commit_message>
Update Use-cases Δημήτρη v 0.2.docx
</commit_message>
<xml_diff>
--- a/3ο Παραδοτέο/Use-cases Δημήτρη v 0.2.docx
+++ b/3ο Παραδοτέο/Use-cases Δημήτρη v 0.2.docx
@@ -110,34 +110,32 @@
         <w:ind w:left="720" w:hanging="360"/>
         <w:jc w:val="center"/>
         <w:rPr>
-          <w:b/>
-          <w:bCs/>
-          <w:lang w:val="el-GR"/>
-        </w:rPr>
-      </w:pPr>
-      <w:r>
-        <w:rPr>
-          <w:b/>
-          <w:bCs/>
-          <w:lang w:val="el-GR"/>
-        </w:rPr>
-        <w:t xml:space="preserve">Βασική Ροή Σεναρίου: Ο υπάλληλος επιθυμεί να </w:t>
-      </w:r>
-      <w:r>
-        <w:rPr>
-          <w:b/>
-          <w:bCs/>
-          <w:lang w:val="el-GR"/>
-        </w:rPr>
-        <w:t>επεξεργαστεί</w:t>
-      </w:r>
-      <w:r>
-        <w:rPr>
-          <w:b/>
-          <w:bCs/>
-          <w:lang w:val="el-GR"/>
-        </w:rPr>
-        <w:t xml:space="preserve"> μία </w:t>
+          <w:lang w:val="el-GR"/>
+        </w:rPr>
+      </w:pPr>
+      <w:r>
+        <w:rPr>
+          <w:b/>
+          <w:bCs/>
+          <w:lang w:val="el-GR"/>
+        </w:rPr>
+        <w:t xml:space="preserve">Βασική Ροή Σεναρίου: </w:t>
+      </w:r>
+      <w:r>
+        <w:rPr>
+          <w:b/>
+          <w:bCs/>
+          <w:lang w:val="el-GR"/>
+        </w:rPr>
+        <w:t xml:space="preserve">Ο υπάλληλος επιθυμεί να </w:t>
+      </w:r>
+      <w:r>
+        <w:rPr>
+          <w:b/>
+          <w:bCs/>
+          <w:lang w:val="el-GR"/>
+        </w:rPr>
+        <w:t xml:space="preserve">επεξεργαστεί μία υπάρχουσα </w:t>
       </w:r>
       <w:r>
         <w:rPr>
@@ -193,15 +191,6 @@
         </w:rPr>
         <w:t>λίστα.</w:t>
       </w:r>
-    </w:p>
-    <w:p>
-      <w:pPr>
-        <w:ind w:left="720" w:hanging="360"/>
-        <w:jc w:val="center"/>
-        <w:rPr>
-          <w:lang w:val="el-GR"/>
-        </w:rPr>
-      </w:pPr>
     </w:p>
     <w:p>
       <w:pPr>
@@ -298,6 +287,7 @@
           <w:lang w:val="el-GR"/>
         </w:rPr>
       </w:pPr>
+      <w:bookmarkStart w:id="0" w:name="_Hlk38713655"/>
       <w:r>
         <w:rPr>
           <w:lang w:val="el-GR"/>
@@ -341,6 +331,7 @@
         <w:t>Λίστα που επιθυμεί να επεξεργαστεί.</w:t>
       </w:r>
     </w:p>
+    <w:bookmarkEnd w:id="0"/>
     <w:p>
       <w:pPr>
         <w:pStyle w:val="a3"/>
@@ -485,23 +476,23 @@
           <w:bCs/>
           <w:lang w:val="el-GR"/>
         </w:rPr>
-        <w:t xml:space="preserve">: Ο υπάλληλος επιθυμεί να </w:t>
-      </w:r>
-      <w:r>
-        <w:rPr>
-          <w:b/>
-          <w:bCs/>
-          <w:lang w:val="el-GR"/>
-        </w:rPr>
-        <w:t xml:space="preserve">επεξεργαστεί </w:t>
-      </w:r>
-      <w:r>
-        <w:rPr>
-          <w:b/>
-          <w:bCs/>
-          <w:lang w:val="el-GR"/>
-        </w:rPr>
-        <w:t xml:space="preserve">μία </w:t>
+        <w:t xml:space="preserve">: </w:t>
+      </w:r>
+      <w:r>
+        <w:rPr>
+          <w:b/>
+          <w:bCs/>
+          <w:lang w:val="el-GR"/>
+        </w:rPr>
+        <w:t xml:space="preserve">Ο υπάλληλος επιθυμεί να </w:t>
+      </w:r>
+      <w:r>
+        <w:rPr>
+          <w:b/>
+          <w:bCs/>
+          <w:lang w:val="el-GR"/>
+        </w:rPr>
+        <w:t xml:space="preserve">επεξεργαστεί μία υπάρχουσα </w:t>
       </w:r>
       <w:r>
         <w:rPr>
@@ -1164,7 +1155,6 @@
     </w:p>
     <w:p>
       <w:pPr>
-        <w:pStyle w:val="a3"/>
         <w:rPr>
           <w:lang w:val="el-GR"/>
         </w:rPr>
@@ -1176,6 +1166,8 @@
         <w:ind w:left="360"/>
         <w:jc w:val="center"/>
         <w:rPr>
+          <w:b/>
+          <w:bCs/>
           <w:lang w:val="el-GR"/>
         </w:rPr>
       </w:pPr>
@@ -1265,6 +1257,8 @@
         <w:ind w:left="360"/>
         <w:jc w:val="center"/>
         <w:rPr>
+          <w:b/>
+          <w:bCs/>
           <w:lang w:val="el-GR"/>
         </w:rPr>
       </w:pPr>
@@ -1280,19 +1274,55 @@
         <w:rPr>
           <w:lang w:val="el-GR"/>
         </w:rPr>
-        <w:t>6</w:t>
-      </w:r>
-      <w:r>
-        <w:rPr>
-          <w:lang w:val="el-GR"/>
-        </w:rPr>
-        <w:t>.α.</w:t>
-      </w:r>
-      <w:r>
-        <w:rPr>
-          <w:lang w:val="el-GR"/>
-        </w:rPr>
-        <w:t>1</w:t>
+        <w:t>3.</w:t>
+      </w:r>
+      <w:r>
+        <w:rPr>
+          <w:lang w:val="el-GR"/>
+        </w:rPr>
+        <w:t>β</w:t>
+      </w:r>
+      <w:r>
+        <w:rPr>
+          <w:lang w:val="el-GR"/>
+        </w:rPr>
+        <w:t>.1.</w:t>
+      </w:r>
+      <w:r>
+        <w:rPr>
+          <w:lang w:val="el-GR"/>
+        </w:rPr>
+        <w:tab/>
+      </w:r>
+      <w:r>
+        <w:rPr>
+          <w:lang w:val="el-GR"/>
+        </w:rPr>
+        <w:t xml:space="preserve">Χρησιμοποιώντας την επιλογή αναζήτησης, αναζητά την </w:t>
+      </w:r>
+      <w:r>
+        <w:t>To</w:t>
+      </w:r>
+      <w:r>
+        <w:rPr>
+          <w:lang w:val="el-GR"/>
+        </w:rPr>
+        <w:t xml:space="preserve"> - </w:t>
+      </w:r>
+      <w:r>
+        <w:t>Do</w:t>
+      </w:r>
+      <w:r>
+        <w:rPr>
+          <w:lang w:val="el-GR"/>
+        </w:rPr>
+        <w:t xml:space="preserve"> Λίστα που επιθυμεί να </w:t>
+      </w:r>
+      <w:r>
+        <w:rPr>
+          <w:lang w:val="el-GR"/>
+        </w:rPr>
+        <w:t>προβάλει</w:t>
       </w:r>
       <w:r>
         <w:rPr>
@@ -1300,29 +1330,44 @@
         </w:rPr>
         <w:t>.</w:t>
       </w:r>
-      <w:r>
-        <w:rPr>
-          <w:lang w:val="el-GR"/>
-        </w:rPr>
-        <w:t xml:space="preserve">   </w:t>
+    </w:p>
+    <w:p>
+      <w:pPr>
+        <w:ind w:left="1440" w:hanging="1080"/>
+        <w:rPr>
+          <w:lang w:val="el-GR"/>
+        </w:rPr>
+      </w:pPr>
+      <w:r>
+        <w:rPr>
+          <w:lang w:val="el-GR"/>
+        </w:rPr>
+        <w:t>3.</w:t>
+      </w:r>
+      <w:r>
+        <w:rPr>
+          <w:lang w:val="el-GR"/>
+        </w:rPr>
+        <w:t>β</w:t>
+      </w:r>
+      <w:r>
+        <w:rPr>
+          <w:lang w:val="el-GR"/>
+        </w:rPr>
+        <w:t>.2.</w:t>
       </w:r>
       <w:r>
         <w:rPr>
           <w:lang w:val="el-GR"/>
         </w:rPr>
         <w:tab/>
-      </w:r>
-      <w:r>
-        <w:rPr>
-          <w:lang w:val="el-GR"/>
-        </w:rPr>
-        <w:t>Έπειτα, ο υπάλληλος επιλέγει την δυνατότητα επεξεργασίας καταχωρίσεων</w:t>
-      </w:r>
-      <w:r>
-        <w:rPr>
-          <w:lang w:val="el-GR"/>
-        </w:rPr>
-        <w:t xml:space="preserve"> της </w:t>
+        <w:t>Σε νέο παράθυρο, εμφανίζονται οι καταχωρίσεις της</w:t>
+      </w:r>
+      <w:r>
+        <w:rPr>
+          <w:lang w:val="el-GR"/>
+        </w:rPr>
+        <w:t xml:space="preserve"> </w:t>
       </w:r>
       <w:r>
         <w:t>To</w:t>
@@ -1331,19 +1376,7 @@
         <w:rPr>
           <w:lang w:val="el-GR"/>
         </w:rPr>
-        <w:t xml:space="preserve"> </w:t>
-      </w:r>
-      <w:r>
-        <w:rPr>
-          <w:lang w:val="el-GR"/>
-        </w:rPr>
-        <w:t>–</w:t>
-      </w:r>
-      <w:r>
-        <w:rPr>
-          <w:lang w:val="el-GR"/>
-        </w:rPr>
-        <w:t xml:space="preserve"> </w:t>
+        <w:t xml:space="preserve"> – </w:t>
       </w:r>
       <w:r>
         <w:t>Do</w:t>
@@ -1352,198 +1385,24 @@
         <w:rPr>
           <w:lang w:val="el-GR"/>
         </w:rPr>
-        <w:t xml:space="preserve"> </w:t>
-      </w:r>
-      <w:r>
-        <w:rPr>
-          <w:lang w:val="el-GR"/>
-        </w:rPr>
-        <w:t>Λίστας</w:t>
-      </w:r>
-      <w:r>
-        <w:rPr>
-          <w:lang w:val="el-GR"/>
-        </w:rPr>
-        <w:t>.</w:t>
-      </w:r>
-    </w:p>
-    <w:p>
-      <w:pPr>
-        <w:ind w:left="1440" w:hanging="1080"/>
-        <w:rPr>
-          <w:lang w:val="el-GR"/>
-        </w:rPr>
-      </w:pPr>
-      <w:r>
-        <w:rPr>
-          <w:lang w:val="el-GR"/>
-        </w:rPr>
-        <w:t>6</w:t>
-      </w:r>
-      <w:r>
-        <w:rPr>
-          <w:lang w:val="el-GR"/>
-        </w:rPr>
-        <w:t>.α.</w:t>
-      </w:r>
-      <w:r>
-        <w:rPr>
-          <w:lang w:val="el-GR"/>
-        </w:rPr>
-        <w:t>2.</w:t>
-      </w:r>
-      <w:r>
-        <w:rPr>
-          <w:lang w:val="el-GR"/>
-        </w:rPr>
-        <w:tab/>
-      </w:r>
-      <w:r>
-        <w:rPr>
-          <w:lang w:val="el-GR"/>
-        </w:rPr>
-        <w:t>Ε</w:t>
-      </w:r>
-      <w:r>
-        <w:rPr>
-          <w:lang w:val="el-GR"/>
-        </w:rPr>
-        <w:t>μφανίζονται οι καταχωρίσεις της</w:t>
-      </w:r>
-      <w:r>
-        <w:rPr>
-          <w:lang w:val="el-GR"/>
-        </w:rPr>
-        <w:t xml:space="preserve"> </w:t>
-      </w:r>
-      <w:r>
-        <w:t>To</w:t>
-      </w:r>
-      <w:r>
-        <w:rPr>
-          <w:lang w:val="el-GR"/>
-        </w:rPr>
-        <w:t xml:space="preserve"> – </w:t>
-      </w:r>
-      <w:r>
-        <w:t>Do</w:t>
-      </w:r>
-      <w:r>
-        <w:rPr>
-          <w:lang w:val="el-GR"/>
-        </w:rPr>
         <w:t xml:space="preserve"> λίστα</w:t>
       </w:r>
       <w:r>
         <w:rPr>
           <w:lang w:val="el-GR"/>
         </w:rPr>
-        <w:t>ς, καθώς και οι δυνατότητες επεξεργασίας αυτών.</w:t>
-      </w:r>
-    </w:p>
-    <w:p>
-      <w:pPr>
-        <w:ind w:left="1440" w:hanging="1080"/>
-        <w:rPr>
-          <w:lang w:val="el-GR"/>
-        </w:rPr>
-      </w:pPr>
-      <w:r>
-        <w:rPr>
-          <w:lang w:val="el-GR"/>
-        </w:rPr>
-        <w:t>6.α.3.</w:t>
-      </w:r>
-      <w:r>
-        <w:rPr>
-          <w:lang w:val="el-GR"/>
-        </w:rPr>
-        <w:tab/>
-      </w:r>
-      <w:r>
-        <w:rPr>
-          <w:lang w:val="el-GR"/>
-        </w:rPr>
-        <w:t>Ο χρήστης επιλέγει να επεξεργαστεί μία υπάρχουσα καταχώρηση ή να δημιουργήσει μία νέα.</w:t>
-      </w:r>
-    </w:p>
-    <w:p>
-      <w:pPr>
-        <w:ind w:left="1440" w:hanging="1080"/>
-        <w:rPr>
-          <w:lang w:val="el-GR"/>
-        </w:rPr>
-      </w:pPr>
-      <w:r>
-        <w:rPr>
-          <w:lang w:val="el-GR"/>
-        </w:rPr>
-        <w:t>6.α.4.</w:t>
-      </w:r>
-      <w:r>
-        <w:rPr>
-          <w:lang w:val="el-GR"/>
-        </w:rPr>
-        <w:tab/>
-        <w:t xml:space="preserve">Με την ολοκλήρωση της επεξεργασίας των καταχωρίσεων της </w:t>
-      </w:r>
-      <w:r>
-        <w:t>To</w:t>
-      </w:r>
-      <w:r>
-        <w:rPr>
-          <w:lang w:val="el-GR"/>
-        </w:rPr>
-        <w:t xml:space="preserve"> </w:t>
-      </w:r>
-      <w:r>
-        <w:rPr>
-          <w:lang w:val="el-GR"/>
-        </w:rPr>
-        <w:t>–</w:t>
-      </w:r>
-      <w:r>
-        <w:rPr>
-          <w:lang w:val="el-GR"/>
-        </w:rPr>
-        <w:t xml:space="preserve"> </w:t>
-      </w:r>
-      <w:r>
-        <w:t>Do</w:t>
-      </w:r>
-      <w:r>
-        <w:rPr>
-          <w:lang w:val="el-GR"/>
-        </w:rPr>
-        <w:t xml:space="preserve"> </w:t>
-      </w:r>
-      <w:r>
-        <w:rPr>
-          <w:lang w:val="el-GR"/>
-        </w:rPr>
-        <w:t>Λίστας</w:t>
-      </w:r>
-      <w:r>
-        <w:rPr>
-          <w:lang w:val="el-GR"/>
-        </w:rPr>
-        <w:t xml:space="preserve">, ο χρήστης επιλέγει αν θέλει να </w:t>
-      </w:r>
-      <w:r>
-        <w:rPr>
-          <w:lang w:val="el-GR"/>
-        </w:rPr>
-        <w:t>αποθηκεύσει</w:t>
-      </w:r>
-      <w:r>
-        <w:rPr>
-          <w:lang w:val="el-GR"/>
-        </w:rPr>
-        <w:t xml:space="preserve"> τις αλλαγές.</w:t>
-      </w:r>
-    </w:p>
-    <w:p>
-      <w:pPr>
+        <w:t>ς</w:t>
+      </w:r>
+      <w:r>
+        <w:rPr>
+          <w:lang w:val="el-GR"/>
+        </w:rPr>
+        <w:t>, χωρίς δυνατότητα επεξεργασίας.</w:t>
+      </w:r>
+    </w:p>
+    <w:p>
+      <w:pPr>
+        <w:pStyle w:val="a3"/>
         <w:rPr>
           <w:lang w:val="el-GR"/>
         </w:rPr>
@@ -1555,8 +1414,6 @@
         <w:ind w:left="360"/>
         <w:jc w:val="center"/>
         <w:rPr>
-          <w:b/>
-          <w:bCs/>
           <w:lang w:val="el-GR"/>
         </w:rPr>
       </w:pPr>
@@ -1646,8 +1503,299 @@
         <w:ind w:left="360"/>
         <w:jc w:val="center"/>
         <w:rPr>
-          <w:b/>
-          <w:bCs/>
+          <w:lang w:val="el-GR"/>
+        </w:rPr>
+      </w:pPr>
+    </w:p>
+    <w:p>
+      <w:pPr>
+        <w:ind w:left="1440" w:hanging="1080"/>
+        <w:rPr>
+          <w:lang w:val="el-GR"/>
+        </w:rPr>
+      </w:pPr>
+      <w:r>
+        <w:rPr>
+          <w:lang w:val="el-GR"/>
+        </w:rPr>
+        <w:t>6</w:t>
+      </w:r>
+      <w:r>
+        <w:rPr>
+          <w:lang w:val="el-GR"/>
+        </w:rPr>
+        <w:t>.α.</w:t>
+      </w:r>
+      <w:r>
+        <w:rPr>
+          <w:lang w:val="el-GR"/>
+        </w:rPr>
+        <w:t>1</w:t>
+      </w:r>
+      <w:r>
+        <w:rPr>
+          <w:lang w:val="el-GR"/>
+        </w:rPr>
+        <w:t>.</w:t>
+      </w:r>
+      <w:r>
+        <w:rPr>
+          <w:lang w:val="el-GR"/>
+        </w:rPr>
+        <w:t xml:space="preserve">   </w:t>
+      </w:r>
+      <w:r>
+        <w:rPr>
+          <w:lang w:val="el-GR"/>
+        </w:rPr>
+        <w:tab/>
+      </w:r>
+      <w:r>
+        <w:rPr>
+          <w:lang w:val="el-GR"/>
+        </w:rPr>
+        <w:t>Έπειτα, ο υπάλληλος επιλέγει την δυνατότητα επεξεργασίας καταχωρίσεων</w:t>
+      </w:r>
+      <w:r>
+        <w:rPr>
+          <w:lang w:val="el-GR"/>
+        </w:rPr>
+        <w:t xml:space="preserve"> της </w:t>
+      </w:r>
+      <w:r>
+        <w:t>To</w:t>
+      </w:r>
+      <w:r>
+        <w:rPr>
+          <w:lang w:val="el-GR"/>
+        </w:rPr>
+        <w:t xml:space="preserve"> </w:t>
+      </w:r>
+      <w:r>
+        <w:rPr>
+          <w:lang w:val="el-GR"/>
+        </w:rPr>
+        <w:t>–</w:t>
+      </w:r>
+      <w:r>
+        <w:rPr>
+          <w:lang w:val="el-GR"/>
+        </w:rPr>
+        <w:t xml:space="preserve"> </w:t>
+      </w:r>
+      <w:r>
+        <w:t>Do</w:t>
+      </w:r>
+      <w:r>
+        <w:rPr>
+          <w:lang w:val="el-GR"/>
+        </w:rPr>
+        <w:t xml:space="preserve"> </w:t>
+      </w:r>
+      <w:r>
+        <w:rPr>
+          <w:lang w:val="el-GR"/>
+        </w:rPr>
+        <w:t>Λίστας</w:t>
+      </w:r>
+      <w:r>
+        <w:rPr>
+          <w:lang w:val="el-GR"/>
+        </w:rPr>
+        <w:t>.</w:t>
+      </w:r>
+    </w:p>
+    <w:p>
+      <w:pPr>
+        <w:ind w:left="1440" w:hanging="1080"/>
+        <w:rPr>
+          <w:lang w:val="el-GR"/>
+        </w:rPr>
+      </w:pPr>
+      <w:r>
+        <w:rPr>
+          <w:lang w:val="el-GR"/>
+        </w:rPr>
+        <w:t>6</w:t>
+      </w:r>
+      <w:r>
+        <w:rPr>
+          <w:lang w:val="el-GR"/>
+        </w:rPr>
+        <w:t>.α.</w:t>
+      </w:r>
+      <w:r>
+        <w:rPr>
+          <w:lang w:val="el-GR"/>
+        </w:rPr>
+        <w:t>2.</w:t>
+      </w:r>
+      <w:r>
+        <w:rPr>
+          <w:lang w:val="el-GR"/>
+        </w:rPr>
+        <w:tab/>
+      </w:r>
+      <w:r>
+        <w:rPr>
+          <w:lang w:val="el-GR"/>
+        </w:rPr>
+        <w:t>Ε</w:t>
+      </w:r>
+      <w:r>
+        <w:rPr>
+          <w:lang w:val="el-GR"/>
+        </w:rPr>
+        <w:t>μφανίζονται οι καταχωρίσεις της</w:t>
+      </w:r>
+      <w:r>
+        <w:rPr>
+          <w:lang w:val="el-GR"/>
+        </w:rPr>
+        <w:t xml:space="preserve"> </w:t>
+      </w:r>
+      <w:r>
+        <w:t>To</w:t>
+      </w:r>
+      <w:r>
+        <w:rPr>
+          <w:lang w:val="el-GR"/>
+        </w:rPr>
+        <w:t xml:space="preserve"> – </w:t>
+      </w:r>
+      <w:r>
+        <w:t>Do</w:t>
+      </w:r>
+      <w:r>
+        <w:rPr>
+          <w:lang w:val="el-GR"/>
+        </w:rPr>
+        <w:t xml:space="preserve"> λίστα</w:t>
+      </w:r>
+      <w:r>
+        <w:rPr>
+          <w:lang w:val="el-GR"/>
+        </w:rPr>
+        <w:t>ς, καθώς και οι δυνατότητες επεξεργασίας αυτών.</w:t>
+      </w:r>
+    </w:p>
+    <w:p>
+      <w:pPr>
+        <w:ind w:left="1440" w:hanging="1080"/>
+        <w:rPr>
+          <w:lang w:val="el-GR"/>
+        </w:rPr>
+      </w:pPr>
+      <w:r>
+        <w:rPr>
+          <w:lang w:val="el-GR"/>
+        </w:rPr>
+        <w:lastRenderedPageBreak/>
+        <w:t>6.α.3.</w:t>
+      </w:r>
+      <w:r>
+        <w:rPr>
+          <w:lang w:val="el-GR"/>
+        </w:rPr>
+        <w:tab/>
+      </w:r>
+      <w:r>
+        <w:rPr>
+          <w:lang w:val="el-GR"/>
+        </w:rPr>
+        <w:t>Ο χρήστης επιλέγει να επεξεργαστεί μία υπάρχουσα καταχώρηση</w:t>
+      </w:r>
+      <w:r>
+        <w:rPr>
+          <w:lang w:val="el-GR"/>
+        </w:rPr>
+        <w:t>, να διαγράψει μία υπάρχουσα ή</w:t>
+      </w:r>
+      <w:r>
+        <w:rPr>
+          <w:lang w:val="el-GR"/>
+        </w:rPr>
+        <w:t xml:space="preserve"> να δημιουργήσει μία νέα.</w:t>
+      </w:r>
+    </w:p>
+    <w:p>
+      <w:pPr>
+        <w:ind w:left="1440" w:hanging="1080"/>
+        <w:rPr>
+          <w:lang w:val="el-GR"/>
+        </w:rPr>
+      </w:pPr>
+      <w:r>
+        <w:rPr>
+          <w:lang w:val="el-GR"/>
+        </w:rPr>
+        <w:t>6.α.4.</w:t>
+      </w:r>
+      <w:r>
+        <w:rPr>
+          <w:lang w:val="el-GR"/>
+        </w:rPr>
+        <w:tab/>
+        <w:t xml:space="preserve">Με την ολοκλήρωση της επεξεργασίας των καταχωρίσεων της </w:t>
+      </w:r>
+      <w:r>
+        <w:t>To</w:t>
+      </w:r>
+      <w:r>
+        <w:rPr>
+          <w:lang w:val="el-GR"/>
+        </w:rPr>
+        <w:t xml:space="preserve"> </w:t>
+      </w:r>
+      <w:r>
+        <w:rPr>
+          <w:lang w:val="el-GR"/>
+        </w:rPr>
+        <w:t>–</w:t>
+      </w:r>
+      <w:r>
+        <w:rPr>
+          <w:lang w:val="el-GR"/>
+        </w:rPr>
+        <w:t xml:space="preserve"> </w:t>
+      </w:r>
+      <w:r>
+        <w:t>Do</w:t>
+      </w:r>
+      <w:r>
+        <w:rPr>
+          <w:lang w:val="el-GR"/>
+        </w:rPr>
+        <w:t xml:space="preserve"> </w:t>
+      </w:r>
+      <w:r>
+        <w:rPr>
+          <w:lang w:val="el-GR"/>
+        </w:rPr>
+        <w:t>Λίστας</w:t>
+      </w:r>
+      <w:r>
+        <w:rPr>
+          <w:lang w:val="el-GR"/>
+        </w:rPr>
+        <w:t xml:space="preserve">, ο χρήστης επιλέγει αν θέλει να </w:t>
+      </w:r>
+      <w:r>
+        <w:rPr>
+          <w:lang w:val="el-GR"/>
+        </w:rPr>
+        <w:t>αποθηκεύσει</w:t>
+      </w:r>
+      <w:r>
+        <w:rPr>
+          <w:lang w:val="el-GR"/>
+        </w:rPr>
+        <w:t xml:space="preserve"> τις αλλαγές.</w:t>
+      </w:r>
+    </w:p>
+    <w:p>
+      <w:pPr>
+        <w:rPr>
           <w:lang w:val="el-GR"/>
         </w:rPr>
       </w:pPr>
@@ -1663,289 +1811,85 @@
           <w:lang w:val="el-GR"/>
         </w:rPr>
       </w:pPr>
-    </w:p>
-    <w:p>
-      <w:pPr>
-        <w:ind w:left="360"/>
-        <w:rPr>
-          <w:lang w:val="el-GR"/>
-        </w:rPr>
-      </w:pPr>
-      <w:r>
-        <w:rPr>
-          <w:lang w:val="el-GR"/>
-        </w:rPr>
-        <w:lastRenderedPageBreak/>
-        <w:t>6</w:t>
-      </w:r>
-      <w:r>
-        <w:rPr>
-          <w:lang w:val="el-GR"/>
-        </w:rPr>
-        <w:t>.</w:t>
-      </w:r>
-      <w:r>
-        <w:rPr>
-          <w:lang w:val="el-GR"/>
-        </w:rPr>
-        <w:t>β</w:t>
-      </w:r>
-      <w:r>
-        <w:rPr>
-          <w:lang w:val="el-GR"/>
-        </w:rPr>
-        <w:t>.</w:t>
-      </w:r>
-      <w:r>
-        <w:rPr>
-          <w:lang w:val="el-GR"/>
-        </w:rPr>
-        <w:t>1</w:t>
-      </w:r>
-      <w:r>
-        <w:rPr>
-          <w:lang w:val="el-GR"/>
-        </w:rPr>
-        <w:t>.</w:t>
-      </w:r>
-      <w:r>
-        <w:rPr>
-          <w:lang w:val="el-GR"/>
-        </w:rPr>
-        <w:t xml:space="preserve">     </w:t>
-      </w:r>
-      <w:r>
-        <w:rPr>
-          <w:lang w:val="el-GR"/>
-        </w:rPr>
-        <w:t>Έπειτα, ο υπάλληλος επιλέγει την δυνατότητα επεξεργασίας καταχωρίσεων.</w:t>
-      </w:r>
-    </w:p>
-    <w:p>
-      <w:pPr>
-        <w:ind w:left="1080" w:hanging="720"/>
-        <w:rPr>
-          <w:lang w:val="el-GR"/>
-        </w:rPr>
-      </w:pPr>
-      <w:r>
-        <w:rPr>
-          <w:lang w:val="el-GR"/>
-        </w:rPr>
-        <w:t>6</w:t>
-      </w:r>
-      <w:r>
-        <w:rPr>
-          <w:lang w:val="el-GR"/>
-        </w:rPr>
-        <w:t>.β.</w:t>
-      </w:r>
-      <w:r>
-        <w:rPr>
-          <w:lang w:val="el-GR"/>
-        </w:rPr>
-        <w:t>2</w:t>
-      </w:r>
-      <w:r>
-        <w:rPr>
-          <w:lang w:val="el-GR"/>
-        </w:rPr>
-        <w:t>.</w:t>
-      </w:r>
-      <w:r>
-        <w:rPr>
-          <w:lang w:val="el-GR"/>
-        </w:rPr>
-        <w:tab/>
-        <w:t>Σε νέο παράθυρο, εμφανίζονται οι καταχωρίσεις της</w:t>
-      </w:r>
-      <w:r>
-        <w:rPr>
+      <w:r>
+        <w:rPr>
+          <w:b/>
+          <w:bCs/>
+          <w:lang w:val="el-GR"/>
+        </w:rPr>
+        <w:t>5</w:t>
+      </w:r>
+      <w:r>
+        <w:rPr>
+          <w:b/>
+          <w:bCs/>
+          <w:vertAlign w:val="superscript"/>
+          <w:lang w:val="el-GR"/>
+        </w:rPr>
+        <w:t>η</w:t>
+      </w:r>
+      <w:r>
+        <w:rPr>
+          <w:b/>
+          <w:bCs/>
+          <w:lang w:val="el-GR"/>
+        </w:rPr>
+        <w:t xml:space="preserve"> Εναλλακτική Ροή Σεναρίου: Ο υπάλληλος επιθυμεί να </w:t>
+      </w:r>
+      <w:r>
+        <w:rPr>
+          <w:b/>
+          <w:bCs/>
+          <w:lang w:val="el-GR"/>
+        </w:rPr>
+        <w:t xml:space="preserve">επεξεργαστεί μία υπάρχουσα </w:t>
+      </w:r>
+      <w:r>
+        <w:rPr>
+          <w:b/>
+          <w:bCs/>
+        </w:rPr>
+        <w:t>To</w:t>
+      </w:r>
+      <w:r>
+        <w:rPr>
+          <w:b/>
+          <w:bCs/>
           <w:lang w:val="el-GR"/>
         </w:rPr>
         <w:t xml:space="preserve"> </w:t>
       </w:r>
       <w:r>
-        <w:t>To</w:t>
-      </w:r>
-      <w:r>
-        <w:rPr>
-          <w:lang w:val="el-GR"/>
-        </w:rPr>
-        <w:t xml:space="preserve"> – </w:t>
-      </w:r>
-      <w:r>
+        <w:rPr>
+          <w:b/>
+          <w:bCs/>
+          <w:lang w:val="el-GR"/>
+        </w:rPr>
+        <w:t>–</w:t>
+      </w:r>
+      <w:r>
+        <w:rPr>
+          <w:b/>
+          <w:bCs/>
+          <w:lang w:val="el-GR"/>
+        </w:rPr>
+        <w:t xml:space="preserve"> </w:t>
+      </w:r>
+      <w:r>
+        <w:rPr>
+          <w:b/>
+          <w:bCs/>
+        </w:rPr>
         <w:t>Do</w:t>
       </w:r>
       <w:r>
         <w:rPr>
-          <w:lang w:val="el-GR"/>
-        </w:rPr>
-        <w:t xml:space="preserve"> λίστα</w:t>
-      </w:r>
-      <w:r>
-        <w:rPr>
-          <w:lang w:val="el-GR"/>
-        </w:rPr>
-        <w:t>ς, καθώς και οι δυνατότητες επεξεργασίας αυτών.</w:t>
-      </w:r>
-    </w:p>
-    <w:p>
-      <w:pPr>
-        <w:ind w:left="1080" w:hanging="720"/>
-        <w:rPr>
-          <w:lang w:val="el-GR"/>
-        </w:rPr>
-      </w:pPr>
-      <w:r>
-        <w:rPr>
-          <w:lang w:val="el-GR"/>
-        </w:rPr>
-        <w:t>6</w:t>
-      </w:r>
-      <w:r>
-        <w:rPr>
-          <w:lang w:val="el-GR"/>
-        </w:rPr>
-        <w:t>.β.</w:t>
-      </w:r>
-      <w:r>
-        <w:rPr>
-          <w:lang w:val="el-GR"/>
-        </w:rPr>
-        <w:t>3</w:t>
-      </w:r>
-      <w:r>
-        <w:rPr>
-          <w:lang w:val="el-GR"/>
-        </w:rPr>
-        <w:t>.</w:t>
-      </w:r>
-      <w:r>
-        <w:rPr>
-          <w:lang w:val="el-GR"/>
-        </w:rPr>
-        <w:tab/>
-        <w:t xml:space="preserve">Από τις δυνατότητες επεξεργασίας των καταχωρίσεων της </w:t>
-      </w:r>
-      <w:r>
-        <w:t>To</w:t>
-      </w:r>
-      <w:r>
-        <w:rPr>
-          <w:lang w:val="el-GR"/>
-        </w:rPr>
-        <w:t xml:space="preserve"> – </w:t>
-      </w:r>
-      <w:r>
-        <w:t>Do</w:t>
-      </w:r>
-      <w:r>
-        <w:rPr>
-          <w:lang w:val="el-GR"/>
-        </w:rPr>
-        <w:t xml:space="preserve"> λίστας, επιλέγει την δυνατότητα προσθήκης νέας καταχώρισης</w:t>
-      </w:r>
-      <w:r>
-        <w:rPr>
-          <w:lang w:val="el-GR"/>
-        </w:rPr>
-        <w:t>.</w:t>
-      </w:r>
-    </w:p>
-    <w:p>
-      <w:pPr>
-        <w:ind w:left="1080" w:hanging="720"/>
-        <w:rPr>
-          <w:lang w:val="el-GR"/>
-        </w:rPr>
-      </w:pPr>
-      <w:r>
-        <w:rPr>
-          <w:lang w:val="el-GR"/>
-        </w:rPr>
-        <w:t>6.β.</w:t>
-      </w:r>
-      <w:r>
-        <w:rPr>
-          <w:lang w:val="el-GR"/>
-        </w:rPr>
-        <w:t>4</w:t>
-      </w:r>
-      <w:r>
-        <w:rPr>
-          <w:lang w:val="el-GR"/>
-        </w:rPr>
-        <w:t>.</w:t>
-      </w:r>
-      <w:r>
-        <w:rPr>
-          <w:lang w:val="el-GR"/>
-        </w:rPr>
-        <w:tab/>
-        <w:t>Έπειτα,</w:t>
-      </w:r>
-      <w:r>
-        <w:rPr>
-          <w:lang w:val="el-GR"/>
-        </w:rPr>
-        <w:t xml:space="preserve"> δημιουργεί την νέα καταχώρηση</w:t>
-      </w:r>
-      <w:r>
-        <w:rPr>
-          <w:lang w:val="el-GR"/>
-        </w:rPr>
-        <w:t xml:space="preserve"> και</w:t>
-      </w:r>
-      <w:r>
-        <w:rPr>
-          <w:lang w:val="el-GR"/>
-        </w:rPr>
-        <w:t xml:space="preserve"> την </w:t>
-      </w:r>
-      <w:r>
-        <w:rPr>
-          <w:lang w:val="el-GR"/>
-        </w:rPr>
-        <w:t>προσθέτει</w:t>
-      </w:r>
-      <w:r>
-        <w:rPr>
-          <w:lang w:val="el-GR"/>
-        </w:rPr>
-        <w:t xml:space="preserve"> </w:t>
-      </w:r>
-      <w:r>
-        <w:rPr>
-          <w:lang w:val="el-GR"/>
-        </w:rPr>
-        <w:t xml:space="preserve">στην </w:t>
-      </w:r>
-      <w:r>
-        <w:t>To</w:t>
-      </w:r>
-      <w:r>
-        <w:rPr>
-          <w:lang w:val="el-GR"/>
-        </w:rPr>
-        <w:t xml:space="preserve"> – </w:t>
-      </w:r>
-      <w:r>
-        <w:t>Do</w:t>
-      </w:r>
-      <w:r>
-        <w:rPr>
+          <w:b/>
+          <w:bCs/>
           <w:lang w:val="el-GR"/>
         </w:rPr>
         <w:t xml:space="preserve"> λίστα.</w:t>
       </w:r>
-    </w:p>
-    <w:p>
-      <w:pPr>
-        <w:rPr>
-          <w:lang w:val="el-GR"/>
-        </w:rPr>
-      </w:pPr>
     </w:p>
     <w:p>
       <w:pPr>
@@ -1958,85 +1902,6 @@
           <w:lang w:val="el-GR"/>
         </w:rPr>
       </w:pPr>
-      <w:r>
-        <w:rPr>
-          <w:b/>
-          <w:bCs/>
-          <w:lang w:val="el-GR"/>
-        </w:rPr>
-        <w:t>3</w:t>
-      </w:r>
-      <w:r>
-        <w:rPr>
-          <w:b/>
-          <w:bCs/>
-          <w:vertAlign w:val="superscript"/>
-          <w:lang w:val="el-GR"/>
-        </w:rPr>
-        <w:t>η</w:t>
-      </w:r>
-      <w:r>
-        <w:rPr>
-          <w:b/>
-          <w:bCs/>
-          <w:lang w:val="el-GR"/>
-        </w:rPr>
-        <w:t xml:space="preserve"> Εναλλακτική Ροή Σεναρίου: Ο υπάλληλος επιθυμεί να </w:t>
-      </w:r>
-      <w:r>
-        <w:rPr>
-          <w:b/>
-          <w:bCs/>
-          <w:lang w:val="el-GR"/>
-        </w:rPr>
-        <w:t xml:space="preserve">επεξεργαστεί μία υπάρχουσα </w:t>
-      </w:r>
-      <w:r>
-        <w:rPr>
-          <w:b/>
-          <w:bCs/>
-        </w:rPr>
-        <w:t>To</w:t>
-      </w:r>
-      <w:r>
-        <w:rPr>
-          <w:b/>
-          <w:bCs/>
-          <w:lang w:val="el-GR"/>
-        </w:rPr>
-        <w:t xml:space="preserve"> </w:t>
-      </w:r>
-      <w:r>
-        <w:rPr>
-          <w:b/>
-          <w:bCs/>
-          <w:lang w:val="el-GR"/>
-        </w:rPr>
-        <w:t>–</w:t>
-      </w:r>
-      <w:r>
-        <w:rPr>
-          <w:b/>
-          <w:bCs/>
-          <w:lang w:val="el-GR"/>
-        </w:rPr>
-        <w:t xml:space="preserve"> </w:t>
-      </w:r>
-      <w:r>
-        <w:rPr>
-          <w:b/>
-          <w:bCs/>
-        </w:rPr>
-        <w:t>Do</w:t>
-      </w:r>
-      <w:r>
-        <w:rPr>
-          <w:b/>
-          <w:bCs/>
-          <w:lang w:val="el-GR"/>
-        </w:rPr>
-        <w:t xml:space="preserve"> λίστα.</w:t>
-      </w:r>
     </w:p>
     <w:p>
       <w:pPr>
@@ -2073,7 +1938,7 @@
         <w:rPr>
           <w:lang w:val="el-GR"/>
         </w:rPr>
-        <w:t>γ</w:t>
+        <w:t>β</w:t>
       </w:r>
       <w:r>
         <w:rPr>
@@ -2097,7 +1962,13 @@
         <w:rPr>
           <w:lang w:val="el-GR"/>
         </w:rPr>
-        <w:t xml:space="preserve">     </w:t>
+        <w:t xml:space="preserve">  </w:t>
+      </w:r>
+      <w:r>
+        <w:rPr>
+          <w:lang w:val="el-GR"/>
+        </w:rPr>
+        <w:tab/>
       </w:r>
       <w:r>
         <w:rPr>
@@ -2108,16 +1979,22 @@
     </w:p>
     <w:p>
       <w:pPr>
-        <w:ind w:left="1080" w:hanging="720"/>
-        <w:rPr>
-          <w:lang w:val="el-GR"/>
-        </w:rPr>
-      </w:pPr>
-      <w:r>
-        <w:rPr>
-          <w:lang w:val="el-GR"/>
-        </w:rPr>
-        <w:t>4.γ.</w:t>
+        <w:ind w:left="1440" w:hanging="1080"/>
+        <w:rPr>
+          <w:lang w:val="el-GR"/>
+        </w:rPr>
+      </w:pPr>
+      <w:r>
+        <w:rPr>
+          <w:lang w:val="el-GR"/>
+        </w:rPr>
+        <w:t>6</w:t>
+      </w:r>
+      <w:r>
+        <w:rPr>
+          <w:lang w:val="el-GR"/>
+        </w:rPr>
+        <w:t>.β.</w:t>
       </w:r>
       <w:r>
         <w:rPr>
@@ -2171,7 +2048,7 @@
     </w:p>
     <w:p>
       <w:pPr>
-        <w:ind w:left="1080" w:hanging="720"/>
+        <w:ind w:left="1440" w:hanging="1080"/>
         <w:rPr>
           <w:lang w:val="el-GR"/>
         </w:rPr>
@@ -2186,7 +2063,7 @@
         <w:rPr>
           <w:lang w:val="el-GR"/>
         </w:rPr>
-        <w:t>.γ.</w:t>
+        <w:t>.β.</w:t>
       </w:r>
       <w:r>
         <w:rPr>
@@ -2205,7 +2082,45 @@
           <w:lang w:val="el-GR"/>
         </w:rPr>
         <w:tab/>
-        <w:t xml:space="preserve">Από τις δυνατότητες επεξεργασίας των καταχωρίσεων της </w:t>
+      </w:r>
+      <w:r>
+        <w:rPr>
+          <w:lang w:val="el-GR"/>
+        </w:rPr>
+        <w:t>Από της εμφανιζόμενες καταχωρίσεις, επιλέγει τις διεκπεραιωμένες, οι οποίες επισημαίνονται κατάλληλα.</w:t>
+      </w:r>
+    </w:p>
+    <w:p>
+      <w:pPr>
+        <w:ind w:left="1440" w:hanging="1080"/>
+        <w:rPr>
+          <w:lang w:val="el-GR"/>
+        </w:rPr>
+      </w:pPr>
+      <w:r>
+        <w:rPr>
+          <w:lang w:val="el-GR"/>
+        </w:rPr>
+        <w:t>6.</w:t>
+      </w:r>
+      <w:r>
+        <w:rPr>
+          <w:lang w:val="el-GR"/>
+        </w:rPr>
+        <w:t>β</w:t>
+      </w:r>
+      <w:r>
+        <w:rPr>
+          <w:lang w:val="el-GR"/>
+        </w:rPr>
+        <w:t>.4.</w:t>
+      </w:r>
+      <w:r>
+        <w:rPr>
+          <w:lang w:val="el-GR"/>
+        </w:rPr>
+        <w:tab/>
+        <w:t xml:space="preserve">Με την ολοκλήρωση της επεξεργασίας των καταχωρίσεων της </w:t>
       </w:r>
       <w:r>
         <w:t>To</w:t>
@@ -2214,7 +2129,19 @@
         <w:rPr>
           <w:lang w:val="el-GR"/>
         </w:rPr>
-        <w:t xml:space="preserve"> – </w:t>
+        <w:t xml:space="preserve"> </w:t>
+      </w:r>
+      <w:r>
+        <w:rPr>
+          <w:lang w:val="el-GR"/>
+        </w:rPr>
+        <w:t>–</w:t>
+      </w:r>
+      <w:r>
+        <w:rPr>
+          <w:lang w:val="el-GR"/>
+        </w:rPr>
+        <w:t xml:space="preserve"> </w:t>
       </w:r>
       <w:r>
         <w:t>Do</w:t>
@@ -2223,138 +2150,13 @@
         <w:rPr>
           <w:lang w:val="el-GR"/>
         </w:rPr>
-        <w:t xml:space="preserve"> λίστας, επιλέγει την δυνατότητα </w:t>
-      </w:r>
-      <w:r>
-        <w:rPr>
-          <w:lang w:val="el-GR"/>
-        </w:rPr>
-        <w:t>διαγραφής υπάρχουσας</w:t>
-      </w:r>
-      <w:r>
-        <w:rPr>
-          <w:lang w:val="el-GR"/>
-        </w:rPr>
-        <w:t xml:space="preserve"> καταχώρισης</w:t>
-      </w:r>
-      <w:r>
-        <w:rPr>
-          <w:lang w:val="el-GR"/>
-        </w:rPr>
-        <w:t>.</w:t>
-      </w:r>
-    </w:p>
-    <w:p>
-      <w:pPr>
-        <w:ind w:left="1080" w:hanging="720"/>
-        <w:rPr>
-          <w:lang w:val="el-GR"/>
-        </w:rPr>
-      </w:pPr>
-      <w:r>
-        <w:rPr>
-          <w:lang w:val="el-GR"/>
-        </w:rPr>
-        <w:t>6.γ.</w:t>
-      </w:r>
-      <w:r>
-        <w:rPr>
-          <w:lang w:val="el-GR"/>
-        </w:rPr>
-        <w:t>4</w:t>
-      </w:r>
-      <w:r>
-        <w:rPr>
-          <w:lang w:val="el-GR"/>
-        </w:rPr>
-        <w:t>.</w:t>
-      </w:r>
-      <w:r>
-        <w:rPr>
-          <w:lang w:val="el-GR"/>
-        </w:rPr>
-        <w:tab/>
-        <w:t>Έπειτα,</w:t>
-      </w:r>
-      <w:r>
-        <w:rPr>
-          <w:lang w:val="el-GR"/>
-        </w:rPr>
-        <w:t xml:space="preserve"> επιλέγει την καταχώριση προς διαγραφή</w:t>
-      </w:r>
-      <w:r>
-        <w:rPr>
-          <w:lang w:val="el-GR"/>
-        </w:rPr>
-        <w:t>.</w:t>
-      </w:r>
-    </w:p>
-    <w:p>
-      <w:pPr>
-        <w:ind w:left="1080" w:hanging="720"/>
-        <w:rPr>
-          <w:lang w:val="el-GR"/>
-        </w:rPr>
-      </w:pPr>
-      <w:r>
-        <w:rPr>
-          <w:lang w:val="el-GR"/>
-        </w:rPr>
-        <w:t>6.γ.</w:t>
-      </w:r>
-      <w:r>
-        <w:rPr>
-          <w:lang w:val="el-GR"/>
-        </w:rPr>
-        <w:t>5</w:t>
-      </w:r>
-      <w:r>
-        <w:rPr>
-          <w:lang w:val="el-GR"/>
-        </w:rPr>
-        <w:t>.</w:t>
-      </w:r>
-      <w:r>
-        <w:rPr>
-          <w:lang w:val="el-GR"/>
-        </w:rPr>
-        <w:tab/>
-      </w:r>
-      <w:r>
-        <w:rPr>
-          <w:lang w:val="el-GR"/>
-        </w:rPr>
-        <w:t>Ο υπάλληλος επιβεβαιώνει την επιλογή του και η επιλεγμένη καταχώριση</w:t>
-      </w:r>
-      <w:r>
-        <w:rPr>
-          <w:lang w:val="el-GR"/>
-        </w:rPr>
-        <w:t xml:space="preserve"> αφαιρείται από την</w:t>
-      </w:r>
-      <w:r>
-        <w:rPr>
-          <w:lang w:val="el-GR"/>
-        </w:rPr>
         <w:t xml:space="preserve"> </w:t>
       </w:r>
       <w:r>
-        <w:t>To</w:t>
-      </w:r>
-      <w:r>
-        <w:rPr>
-          <w:lang w:val="el-GR"/>
-        </w:rPr>
-        <w:t xml:space="preserve"> – </w:t>
-      </w:r>
-      <w:r>
-        <w:t>Do</w:t>
-      </w:r>
-      <w:r>
-        <w:rPr>
-          <w:lang w:val="el-GR"/>
-        </w:rPr>
-        <w:t xml:space="preserve"> λίστα.</w:t>
+        <w:rPr>
+          <w:lang w:val="el-GR"/>
+        </w:rPr>
+        <w:t>Λίστας, ο χρήστης επιλέγει αν θέλει να αποθηκεύσει τις αλλαγές.</w:t>
       </w:r>
     </w:p>
     <w:p>
@@ -2381,7 +2183,7 @@
           <w:bCs/>
           <w:lang w:val="el-GR"/>
         </w:rPr>
-        <w:t>4</w:t>
+        <w:t>6</w:t>
       </w:r>
       <w:r>
         <w:rPr>
@@ -2478,7 +2280,7 @@
         <w:rPr>
           <w:lang w:val="el-GR"/>
         </w:rPr>
-        <w:t>6</w:t>
+        <w:t>4</w:t>
       </w:r>
       <w:r>
         <w:rPr>
@@ -2490,7 +2292,7 @@
         <w:rPr>
           <w:lang w:val="el-GR"/>
         </w:rPr>
-        <w:t>δ</w:t>
+        <w:t>α</w:t>
       </w:r>
       <w:r>
         <w:rPr>
@@ -2520,7 +2322,49 @@
         <w:rPr>
           <w:lang w:val="el-GR"/>
         </w:rPr>
-        <w:t>Έπειτα, ο υπάλληλος επιλέγει την δυνατότητα επεξεργασίας καταχωρίσεων.</w:t>
+        <w:t xml:space="preserve">Έπειτα, ο υπάλληλος επιλέγει την δυνατότητα </w:t>
+      </w:r>
+      <w:r>
+        <w:rPr>
+          <w:lang w:val="el-GR"/>
+        </w:rPr>
+        <w:t>διαγραφής της</w:t>
+      </w:r>
+      <w:r>
+        <w:rPr>
+          <w:lang w:val="el-GR"/>
+        </w:rPr>
+        <w:t xml:space="preserve"> επιλεγμένης</w:t>
+      </w:r>
+      <w:r>
+        <w:rPr>
+          <w:lang w:val="el-GR"/>
+        </w:rPr>
+        <w:t xml:space="preserve"> </w:t>
+      </w:r>
+      <w:r>
+        <w:t>To</w:t>
+      </w:r>
+      <w:r>
+        <w:rPr>
+          <w:lang w:val="el-GR"/>
+        </w:rPr>
+        <w:t xml:space="preserve"> – </w:t>
+      </w:r>
+      <w:r>
+        <w:t>Do</w:t>
+      </w:r>
+      <w:r>
+        <w:rPr>
+          <w:lang w:val="el-GR"/>
+        </w:rPr>
+        <w:t xml:space="preserve"> Λίστας</w:t>
+      </w:r>
+      <w:r>
+        <w:rPr>
+          <w:lang w:val="el-GR"/>
+        </w:rPr>
+        <w:t>.</w:t>
       </w:r>
     </w:p>
     <w:p>
@@ -2534,13 +2378,25 @@
         <w:rPr>
           <w:lang w:val="el-GR"/>
         </w:rPr>
-        <w:t>6</w:t>
-      </w:r>
-      <w:r>
-        <w:rPr>
-          <w:lang w:val="el-GR"/>
-        </w:rPr>
-        <w:t>.δ.</w:t>
+        <w:t>4</w:t>
+      </w:r>
+      <w:r>
+        <w:rPr>
+          <w:lang w:val="el-GR"/>
+        </w:rPr>
+        <w:t>.</w:t>
+      </w:r>
+      <w:r>
+        <w:rPr>
+          <w:lang w:val="el-GR"/>
+        </w:rPr>
+        <w:t>α</w:t>
+      </w:r>
+      <w:r>
+        <w:rPr>
+          <w:lang w:val="el-GR"/>
+        </w:rPr>
+        <w:t>.</w:t>
       </w:r>
       <w:r>
         <w:rPr>
@@ -2559,13 +2415,12 @@
           <w:lang w:val="el-GR"/>
         </w:rPr>
         <w:tab/>
-        <w:t>Σε νέο παράθυρο, εμφανίζονται οι καταχωρίσεις της</w:t>
-      </w:r>
-      <w:r>
-        <w:rPr>
-          <w:lang w:val="el-GR"/>
-        </w:rPr>
-        <w:t xml:space="preserve"> </w:t>
+      </w:r>
+      <w:r>
+        <w:rPr>
+          <w:lang w:val="el-GR"/>
+        </w:rPr>
+        <w:t xml:space="preserve">Εμφανίζεται κατάλληλο μήνυμα και μετά από την επιβεβαίωση του υπάλληλου, η </w:t>
       </w:r>
       <w:r>
         <w:t>To</w:t>
@@ -2583,218 +2438,134 @@
         <w:rPr>
           <w:lang w:val="el-GR"/>
         </w:rPr>
-        <w:t xml:space="preserve"> λίστα</w:t>
-      </w:r>
-      <w:r>
-        <w:rPr>
-          <w:lang w:val="el-GR"/>
-        </w:rPr>
-        <w:t>ς, καθώς και οι δυνατότητες επεξεργασίας αυτών.</w:t>
-      </w:r>
-    </w:p>
-    <w:p>
-      <w:pPr>
-        <w:ind w:left="1080" w:hanging="720"/>
-        <w:rPr>
-          <w:lang w:val="el-GR"/>
-        </w:rPr>
-      </w:pPr>
-      <w:r>
-        <w:rPr>
-          <w:lang w:val="el-GR"/>
-        </w:rPr>
-        <w:t>6</w:t>
-      </w:r>
-      <w:r>
-        <w:rPr>
-          <w:lang w:val="el-GR"/>
-        </w:rPr>
-        <w:t>.δ.</w:t>
-      </w:r>
-      <w:r>
-        <w:rPr>
-          <w:lang w:val="el-GR"/>
-        </w:rPr>
-        <w:t>3</w:t>
-      </w:r>
-      <w:r>
-        <w:rPr>
-          <w:lang w:val="el-GR"/>
-        </w:rPr>
-        <w:t>.</w:t>
-      </w:r>
-      <w:r>
-        <w:rPr>
-          <w:lang w:val="el-GR"/>
-        </w:rPr>
-        <w:tab/>
-        <w:t xml:space="preserve">Από τις δυνατότητες επεξεργασίας των καταχωρίσεων της </w:t>
-      </w:r>
-      <w:r>
-        <w:t>To</w:t>
-      </w:r>
-      <w:r>
-        <w:rPr>
-          <w:lang w:val="el-GR"/>
-        </w:rPr>
-        <w:t xml:space="preserve"> – </w:t>
-      </w:r>
-      <w:r>
-        <w:t>Do</w:t>
-      </w:r>
-      <w:r>
-        <w:rPr>
-          <w:lang w:val="el-GR"/>
-        </w:rPr>
-        <w:t xml:space="preserve"> λίστας, επιλέγει την δυνατότητα </w:t>
-      </w:r>
-      <w:r>
-        <w:rPr>
-          <w:lang w:val="el-GR"/>
-        </w:rPr>
-        <w:t>σημείωσης διεκπεραίωσης</w:t>
-      </w:r>
-      <w:r>
-        <w:rPr>
-          <w:lang w:val="el-GR"/>
-        </w:rPr>
-        <w:t xml:space="preserve"> καταχώρισης</w:t>
-      </w:r>
-      <w:r>
-        <w:rPr>
-          <w:lang w:val="el-GR"/>
-        </w:rPr>
-        <w:t>.</w:t>
-      </w:r>
-    </w:p>
-    <w:p>
-      <w:pPr>
-        <w:ind w:left="1080" w:hanging="720"/>
-        <w:rPr>
-          <w:lang w:val="el-GR"/>
-        </w:rPr>
-      </w:pPr>
-      <w:r>
-        <w:rPr>
-          <w:lang w:val="el-GR"/>
-        </w:rPr>
-        <w:t>6.δ.</w:t>
-      </w:r>
-      <w:r>
-        <w:rPr>
-          <w:lang w:val="el-GR"/>
-        </w:rPr>
-        <w:t>4</w:t>
-      </w:r>
-      <w:r>
-        <w:rPr>
-          <w:lang w:val="el-GR"/>
-        </w:rPr>
-        <w:t>.</w:t>
-      </w:r>
-      <w:r>
-        <w:rPr>
-          <w:lang w:val="el-GR"/>
-        </w:rPr>
-        <w:tab/>
-        <w:t>Έπειτα,</w:t>
-      </w:r>
-      <w:r>
-        <w:rPr>
-          <w:lang w:val="el-GR"/>
-        </w:rPr>
-        <w:t xml:space="preserve"> επιλέγει την καταχώριση </w:t>
-      </w:r>
-      <w:r>
-        <w:rPr>
-          <w:lang w:val="el-GR"/>
-        </w:rPr>
-        <w:t>η οποία έχει ολοκληρωθεί</w:t>
-      </w:r>
-      <w:r>
-        <w:rPr>
-          <w:lang w:val="el-GR"/>
-        </w:rPr>
-        <w:t>.</w:t>
-      </w:r>
-    </w:p>
-    <w:p>
-      <w:pPr>
-        <w:ind w:left="1080" w:hanging="720"/>
-        <w:rPr>
-          <w:lang w:val="el-GR"/>
-        </w:rPr>
-      </w:pPr>
-      <w:r>
-        <w:rPr>
-          <w:lang w:val="el-GR"/>
-        </w:rPr>
-        <w:t>6.δ.</w:t>
-      </w:r>
-      <w:r>
-        <w:rPr>
-          <w:lang w:val="el-GR"/>
-        </w:rPr>
-        <w:t>5</w:t>
-      </w:r>
-      <w:r>
-        <w:rPr>
-          <w:lang w:val="el-GR"/>
-        </w:rPr>
-        <w:t>.</w:t>
-      </w:r>
-      <w:r>
-        <w:rPr>
-          <w:lang w:val="el-GR"/>
-        </w:rPr>
-        <w:t xml:space="preserve"> </w:t>
-      </w:r>
-      <w:r>
-        <w:rPr>
-          <w:lang w:val="el-GR"/>
-        </w:rPr>
-        <w:tab/>
-        <w:t>Ο υπάλληλος επιβεβαιώνει την επιλογή του και η επιλεγμένη καταχώριση</w:t>
-      </w:r>
-      <w:r>
-        <w:rPr>
-          <w:lang w:val="el-GR"/>
-        </w:rPr>
-        <w:t xml:space="preserve"> </w:t>
-      </w:r>
-      <w:r>
-        <w:rPr>
-          <w:lang w:val="el-GR"/>
-        </w:rPr>
-        <w:t>σημειώνεται κατάλληλα σ</w:t>
-      </w:r>
-      <w:r>
-        <w:rPr>
-          <w:lang w:val="el-GR"/>
-        </w:rPr>
-        <w:t xml:space="preserve">την </w:t>
-      </w:r>
-      <w:r>
-        <w:t>To</w:t>
-      </w:r>
-      <w:r>
-        <w:rPr>
-          <w:lang w:val="el-GR"/>
-        </w:rPr>
-        <w:t xml:space="preserve"> – </w:t>
-      </w:r>
-      <w:r>
-        <w:t>Do</w:t>
-      </w:r>
-      <w:r>
-        <w:rPr>
-          <w:lang w:val="el-GR"/>
-        </w:rPr>
-        <w:t xml:space="preserve"> λίστα.</w:t>
-      </w:r>
-    </w:p>
-    <w:p>
-      <w:pPr>
+        <w:t xml:space="preserve"> Λίστα</w:t>
+      </w:r>
+      <w:r>
+        <w:rPr>
+          <w:lang w:val="el-GR"/>
+        </w:rPr>
+        <w:t>, καθώς και οι καταχωρίσεις της, διαγράφονται επιτυχώς από το σύστημα.</w:t>
+      </w:r>
+    </w:p>
+    <w:p>
+      <w:pPr>
+        <w:pStyle w:val="a3"/>
+        <w:ind w:left="1080"/>
+        <w:rPr>
+          <w:lang w:val="el-GR"/>
+        </w:rPr>
+      </w:pPr>
+    </w:p>
+    <w:p>
+      <w:pPr>
+        <w:pStyle w:val="a3"/>
+        <w:ind w:left="1080"/>
+        <w:rPr>
+          <w:lang w:val="el-GR"/>
+        </w:rPr>
+      </w:pPr>
+    </w:p>
+    <w:p>
+      <w:pPr>
+        <w:pStyle w:val="a3"/>
+        <w:ind w:left="1080"/>
+        <w:rPr>
+          <w:lang w:val="el-GR"/>
+        </w:rPr>
+      </w:pPr>
+    </w:p>
+    <w:p>
+      <w:pPr>
+        <w:pStyle w:val="a3"/>
+        <w:ind w:left="1080"/>
+        <w:rPr>
+          <w:lang w:val="el-GR"/>
+        </w:rPr>
+      </w:pPr>
+    </w:p>
+    <w:p>
+      <w:pPr>
+        <w:pStyle w:val="a3"/>
+        <w:ind w:left="1080"/>
+        <w:rPr>
+          <w:lang w:val="el-GR"/>
+        </w:rPr>
+      </w:pPr>
+    </w:p>
+    <w:p>
+      <w:pPr>
+        <w:pStyle w:val="a3"/>
+        <w:ind w:left="1080"/>
+        <w:rPr>
+          <w:lang w:val="el-GR"/>
+        </w:rPr>
+      </w:pPr>
+    </w:p>
+    <w:p>
+      <w:pPr>
+        <w:pStyle w:val="a3"/>
+        <w:ind w:left="1080"/>
+        <w:rPr>
+          <w:lang w:val="el-GR"/>
+        </w:rPr>
+      </w:pPr>
+    </w:p>
+    <w:p>
+      <w:pPr>
+        <w:pStyle w:val="a3"/>
+        <w:ind w:left="1080"/>
+        <w:rPr>
+          <w:lang w:val="el-GR"/>
+        </w:rPr>
+      </w:pPr>
+    </w:p>
+    <w:p>
+      <w:pPr>
+        <w:pStyle w:val="a3"/>
+        <w:ind w:left="1080"/>
+        <w:rPr>
+          <w:lang w:val="el-GR"/>
+        </w:rPr>
+      </w:pPr>
+    </w:p>
+    <w:p>
+      <w:pPr>
+        <w:pStyle w:val="a3"/>
+        <w:ind w:left="1080"/>
+        <w:rPr>
+          <w:lang w:val="el-GR"/>
+        </w:rPr>
+      </w:pPr>
+    </w:p>
+    <w:p>
+      <w:pPr>
+        <w:pStyle w:val="a3"/>
+        <w:ind w:left="1080"/>
+        <w:rPr>
+          <w:lang w:val="el-GR"/>
+        </w:rPr>
+      </w:pPr>
+    </w:p>
+    <w:p>
+      <w:pPr>
+        <w:pStyle w:val="a3"/>
+        <w:ind w:left="1080"/>
+        <w:rPr>
+          <w:lang w:val="el-GR"/>
+        </w:rPr>
+      </w:pPr>
+    </w:p>
+    <w:p>
+      <w:pPr>
+        <w:rPr>
+          <w:lang w:val="el-GR"/>
+        </w:rPr>
+      </w:pPr>
+    </w:p>
+    <w:p>
+      <w:pPr>
+        <w:pStyle w:val="a3"/>
+        <w:ind w:left="1080"/>
         <w:rPr>
           <w:lang w:val="el-GR"/>
         </w:rPr>
@@ -2807,1007 +2578,6 @@
         <w:rPr>
           <w:b/>
           <w:bCs/>
-          <w:lang w:val="el-GR"/>
-        </w:rPr>
-      </w:pPr>
-      <w:r>
-        <w:rPr>
-          <w:b/>
-          <w:bCs/>
-          <w:lang w:val="el-GR"/>
-        </w:rPr>
-        <w:t xml:space="preserve">Βασική Ροή Σεναρίου: Ο υπάλληλος επιθυμεί να </w:t>
-      </w:r>
-      <w:r>
-        <w:rPr>
-          <w:b/>
-          <w:bCs/>
-          <w:lang w:val="el-GR"/>
-        </w:rPr>
-        <w:t xml:space="preserve">ελέγξει μία υπάρχουσα </w:t>
-      </w:r>
-      <w:r>
-        <w:rPr>
-          <w:b/>
-          <w:bCs/>
-        </w:rPr>
-        <w:t>To</w:t>
-      </w:r>
-      <w:r>
-        <w:rPr>
-          <w:b/>
-          <w:bCs/>
-          <w:lang w:val="el-GR"/>
-        </w:rPr>
-        <w:t xml:space="preserve"> </w:t>
-      </w:r>
-      <w:r>
-        <w:rPr>
-          <w:b/>
-          <w:bCs/>
-          <w:lang w:val="el-GR"/>
-        </w:rPr>
-        <w:t>–</w:t>
-      </w:r>
-      <w:r>
-        <w:rPr>
-          <w:b/>
-          <w:bCs/>
-          <w:lang w:val="el-GR"/>
-        </w:rPr>
-        <w:t xml:space="preserve"> </w:t>
-      </w:r>
-      <w:r>
-        <w:rPr>
-          <w:b/>
-          <w:bCs/>
-        </w:rPr>
-        <w:t>Do</w:t>
-      </w:r>
-      <w:r>
-        <w:rPr>
-          <w:b/>
-          <w:bCs/>
-          <w:lang w:val="el-GR"/>
-        </w:rPr>
-        <w:t xml:space="preserve"> </w:t>
-      </w:r>
-      <w:r>
-        <w:rPr>
-          <w:b/>
-          <w:bCs/>
-          <w:lang w:val="el-GR"/>
-        </w:rPr>
-        <w:t>λίστα.</w:t>
-      </w:r>
-    </w:p>
-    <w:p>
-      <w:pPr>
-        <w:ind w:left="360"/>
-        <w:jc w:val="center"/>
-        <w:rPr>
-          <w:lang w:val="el-GR"/>
-        </w:rPr>
-      </w:pPr>
-    </w:p>
-    <w:p>
-      <w:pPr>
-        <w:pStyle w:val="a3"/>
-        <w:numPr>
-          <w:ilvl w:val="0"/>
-          <w:numId w:val="6"/>
-        </w:numPr>
-        <w:rPr>
-          <w:lang w:val="el-GR"/>
-        </w:rPr>
-      </w:pPr>
-      <w:r>
-        <w:rPr>
-          <w:lang w:val="el-GR"/>
-        </w:rPr>
-        <w:t xml:space="preserve">Ο υπάλληλος συνδέεται στην εφαρμογή με τα στοιχεία του λογαριασμού του. </w:t>
-      </w:r>
-    </w:p>
-    <w:p>
-      <w:pPr>
-        <w:pStyle w:val="a3"/>
-        <w:numPr>
-          <w:ilvl w:val="0"/>
-          <w:numId w:val="6"/>
-        </w:numPr>
-        <w:rPr>
-          <w:lang w:val="el-GR"/>
-        </w:rPr>
-      </w:pPr>
-      <w:r>
-        <w:rPr>
-          <w:lang w:val="el-GR"/>
-        </w:rPr>
-        <w:lastRenderedPageBreak/>
-        <w:t xml:space="preserve">Στο ίδιο παράθυρο εμφανίζεται και η δυνατότητα ανάκτησης στοιχείων του λογαριασμού. </w:t>
-      </w:r>
-    </w:p>
-    <w:p>
-      <w:pPr>
-        <w:pStyle w:val="a3"/>
-        <w:numPr>
-          <w:ilvl w:val="0"/>
-          <w:numId w:val="6"/>
-        </w:numPr>
-        <w:rPr>
-          <w:lang w:val="el-GR"/>
-        </w:rPr>
-      </w:pPr>
-      <w:r>
-        <w:rPr>
-          <w:lang w:val="el-GR"/>
-        </w:rPr>
-        <w:t xml:space="preserve">Τα στοιχεία εισόδου ελέγχονται και ο χρήστης ενημερώνεται με κατάλληλο μήνυμα. </w:t>
-      </w:r>
-    </w:p>
-    <w:p>
-      <w:pPr>
-        <w:pStyle w:val="a3"/>
-        <w:numPr>
-          <w:ilvl w:val="0"/>
-          <w:numId w:val="6"/>
-        </w:numPr>
-        <w:rPr>
-          <w:lang w:val="el-GR"/>
-        </w:rPr>
-      </w:pPr>
-      <w:r>
-        <w:rPr>
-          <w:lang w:val="el-GR"/>
-        </w:rPr>
-        <w:t>Κατά την επιτυχή σύνδεση, ο υπάλληλος μεταφέρεται στο παράθυρο όπου παρουσιάζονται οι υπηρεσίες που μπορεί να χρησιμοποιήσει.</w:t>
-      </w:r>
-    </w:p>
-    <w:p>
-      <w:pPr>
-        <w:pStyle w:val="a3"/>
-        <w:numPr>
-          <w:ilvl w:val="0"/>
-          <w:numId w:val="6"/>
-        </w:numPr>
-        <w:rPr>
-          <w:lang w:val="el-GR"/>
-        </w:rPr>
-      </w:pPr>
-      <w:r>
-        <w:rPr>
-          <w:lang w:val="el-GR"/>
-        </w:rPr>
-        <w:t xml:space="preserve">Έπειτα, ο υπάλληλος επιλέγει να ελέγξει μία υπάρχουσα </w:t>
-      </w:r>
-      <w:r>
-        <w:t>To</w:t>
-      </w:r>
-      <w:r>
-        <w:rPr>
-          <w:lang w:val="el-GR"/>
-        </w:rPr>
-        <w:t xml:space="preserve"> – </w:t>
-      </w:r>
-      <w:r>
-        <w:t>Do</w:t>
-      </w:r>
-      <w:r>
-        <w:rPr>
-          <w:lang w:val="el-GR"/>
-        </w:rPr>
-        <w:t xml:space="preserve"> Λίστα.</w:t>
-      </w:r>
-    </w:p>
-    <w:p>
-      <w:pPr>
-        <w:pStyle w:val="a3"/>
-        <w:numPr>
-          <w:ilvl w:val="0"/>
-          <w:numId w:val="6"/>
-        </w:numPr>
-        <w:rPr>
-          <w:lang w:val="el-GR"/>
-        </w:rPr>
-      </w:pPr>
-      <w:r>
-        <w:rPr>
-          <w:lang w:val="el-GR"/>
-        </w:rPr>
-        <w:t xml:space="preserve">Σε νέο παράθυρο, εμφανίζεται η </w:t>
-      </w:r>
-      <w:r>
-        <w:t>To</w:t>
-      </w:r>
-      <w:r>
-        <w:rPr>
-          <w:lang w:val="el-GR"/>
-        </w:rPr>
-        <w:t xml:space="preserve"> – </w:t>
-      </w:r>
-      <w:r>
-        <w:t>Do</w:t>
-      </w:r>
-      <w:r>
-        <w:rPr>
-          <w:lang w:val="el-GR"/>
-        </w:rPr>
-        <w:t xml:space="preserve"> λίστα, ωστόσο δεν δίνεται η δυνατότητα επεξεργασίας της.</w:t>
-      </w:r>
-    </w:p>
-    <w:p>
-      <w:pPr>
-        <w:rPr>
-          <w:lang w:val="el-GR"/>
-        </w:rPr>
-      </w:pPr>
-    </w:p>
-    <w:p>
-      <w:pPr>
-        <w:ind w:left="720" w:hanging="360"/>
-        <w:jc w:val="center"/>
-        <w:rPr>
-          <w:lang w:val="el-GR"/>
-        </w:rPr>
-      </w:pPr>
-      <w:r>
-        <w:rPr>
-          <w:b/>
-          <w:bCs/>
-          <w:lang w:val="el-GR"/>
-        </w:rPr>
-        <w:t>1</w:t>
-      </w:r>
-      <w:r>
-        <w:rPr>
-          <w:b/>
-          <w:bCs/>
-          <w:vertAlign w:val="superscript"/>
-          <w:lang w:val="el-GR"/>
-        </w:rPr>
-        <w:t>η</w:t>
-      </w:r>
-      <w:r>
-        <w:rPr>
-          <w:b/>
-          <w:bCs/>
-          <w:lang w:val="el-GR"/>
-        </w:rPr>
-        <w:t xml:space="preserve"> Εναλλακτική Ροή Σεναρίου: Ο υπάλληλος επιθυμεί να </w:t>
-      </w:r>
-      <w:r>
-        <w:rPr>
-          <w:b/>
-          <w:bCs/>
-          <w:lang w:val="el-GR"/>
-        </w:rPr>
-        <w:t xml:space="preserve">ελέγξει μία υπάρχουσα </w:t>
-      </w:r>
-      <w:r>
-        <w:rPr>
-          <w:b/>
-          <w:bCs/>
-        </w:rPr>
-        <w:t>To</w:t>
-      </w:r>
-      <w:r>
-        <w:rPr>
-          <w:b/>
-          <w:bCs/>
-          <w:lang w:val="el-GR"/>
-        </w:rPr>
-        <w:t xml:space="preserve"> </w:t>
-      </w:r>
-      <w:r>
-        <w:rPr>
-          <w:b/>
-          <w:bCs/>
-          <w:lang w:val="el-GR"/>
-        </w:rPr>
-        <w:t>–</w:t>
-      </w:r>
-      <w:r>
-        <w:rPr>
-          <w:b/>
-          <w:bCs/>
-          <w:lang w:val="el-GR"/>
-        </w:rPr>
-        <w:t xml:space="preserve"> </w:t>
-      </w:r>
-      <w:r>
-        <w:rPr>
-          <w:b/>
-          <w:bCs/>
-        </w:rPr>
-        <w:t>Do</w:t>
-      </w:r>
-      <w:r>
-        <w:rPr>
-          <w:b/>
-          <w:bCs/>
-          <w:lang w:val="el-GR"/>
-        </w:rPr>
-        <w:t xml:space="preserve"> </w:t>
-      </w:r>
-      <w:r>
-        <w:rPr>
-          <w:b/>
-          <w:bCs/>
-          <w:lang w:val="el-GR"/>
-        </w:rPr>
-        <w:t>λίστα.</w:t>
-      </w:r>
-    </w:p>
-    <w:p>
-      <w:pPr>
-        <w:ind w:left="720" w:hanging="360"/>
-        <w:jc w:val="center"/>
-        <w:rPr>
-          <w:lang w:val="el-GR"/>
-        </w:rPr>
-      </w:pPr>
-    </w:p>
-    <w:p>
-      <w:pPr>
-        <w:ind w:left="1080" w:hanging="720"/>
-        <w:rPr>
-          <w:lang w:val="el-GR"/>
-        </w:rPr>
-      </w:pPr>
-      <w:r>
-        <w:rPr>
-          <w:lang w:val="el-GR"/>
-        </w:rPr>
-        <w:t>6</w:t>
-      </w:r>
-      <w:r>
-        <w:rPr>
-          <w:lang w:val="el-GR"/>
-        </w:rPr>
-        <w:t>.α.</w:t>
-      </w:r>
-      <w:r>
-        <w:rPr>
-          <w:lang w:val="el-GR"/>
-        </w:rPr>
-        <w:t>1</w:t>
-      </w:r>
-      <w:r>
-        <w:rPr>
-          <w:lang w:val="el-GR"/>
-        </w:rPr>
-        <w:t>.</w:t>
-      </w:r>
-      <w:r>
-        <w:rPr>
-          <w:lang w:val="el-GR"/>
-        </w:rPr>
-        <w:tab/>
-      </w:r>
-      <w:r>
-        <w:rPr>
-          <w:lang w:val="el-GR"/>
-        </w:rPr>
-        <w:t xml:space="preserve">Ο υπάλληλος μπορεί να επιλέξει να </w:t>
-      </w:r>
-      <w:r>
-        <w:rPr>
-          <w:lang w:val="el-GR"/>
-        </w:rPr>
-        <w:t>προβάλει</w:t>
-      </w:r>
-      <w:r>
-        <w:rPr>
-          <w:lang w:val="el-GR"/>
-        </w:rPr>
-        <w:t xml:space="preserve"> τις καταχωρίσεις που περιέχονται στην </w:t>
-      </w:r>
-      <w:r>
-        <w:t>To</w:t>
-      </w:r>
-      <w:r>
-        <w:rPr>
-          <w:lang w:val="el-GR"/>
-        </w:rPr>
-        <w:t xml:space="preserve"> </w:t>
-      </w:r>
-      <w:r>
-        <w:rPr>
-          <w:lang w:val="el-GR"/>
-        </w:rPr>
-        <w:t>-</w:t>
-      </w:r>
-      <w:r>
-        <w:rPr>
-          <w:lang w:val="el-GR"/>
-        </w:rPr>
-        <w:t xml:space="preserve"> </w:t>
-      </w:r>
-      <w:r>
-        <w:t>Do</w:t>
-      </w:r>
-      <w:r>
-        <w:rPr>
-          <w:lang w:val="el-GR"/>
-        </w:rPr>
-        <w:t xml:space="preserve"> </w:t>
-      </w:r>
-      <w:r>
-        <w:rPr>
-          <w:lang w:val="el-GR"/>
-        </w:rPr>
-        <w:t>Λίστα</w:t>
-      </w:r>
-    </w:p>
-    <w:p>
-      <w:pPr>
-        <w:ind w:left="1080" w:hanging="720"/>
-        <w:rPr>
-          <w:lang w:val="el-GR"/>
-        </w:rPr>
-      </w:pPr>
-      <w:r>
-        <w:rPr>
-          <w:lang w:val="el-GR"/>
-        </w:rPr>
-        <w:t>6</w:t>
-      </w:r>
-      <w:r>
-        <w:rPr>
-          <w:lang w:val="el-GR"/>
-        </w:rPr>
-        <w:t>.α.</w:t>
-      </w:r>
-      <w:r>
-        <w:rPr>
-          <w:lang w:val="el-GR"/>
-        </w:rPr>
-        <w:t>2.</w:t>
-      </w:r>
-      <w:r>
-        <w:rPr>
-          <w:lang w:val="el-GR"/>
-        </w:rPr>
-        <w:tab/>
-      </w:r>
-      <w:r>
-        <w:rPr>
-          <w:lang w:val="el-GR"/>
-        </w:rPr>
-        <w:t xml:space="preserve">Σε νέο παράθυρο, εμφανίζονται οι καταχωρίσεις της </w:t>
-      </w:r>
-      <w:r>
-        <w:t>To</w:t>
-      </w:r>
-      <w:r>
-        <w:rPr>
-          <w:lang w:val="el-GR"/>
-        </w:rPr>
-        <w:t xml:space="preserve"> – </w:t>
-      </w:r>
-      <w:r>
-        <w:t>Do</w:t>
-      </w:r>
-      <w:r>
-        <w:rPr>
-          <w:lang w:val="el-GR"/>
-        </w:rPr>
-        <w:t xml:space="preserve"> λίστας</w:t>
-      </w:r>
-      <w:r>
-        <w:rPr>
-          <w:lang w:val="el-GR"/>
-        </w:rPr>
-        <w:t>,</w:t>
-      </w:r>
-      <w:r>
-        <w:rPr>
-          <w:lang w:val="el-GR"/>
-        </w:rPr>
-        <w:t xml:space="preserve"> ωστόσο δεν δίνεται η δυνατότητα επεξεργασίας </w:t>
-      </w:r>
-      <w:r>
-        <w:rPr>
-          <w:lang w:val="el-GR"/>
-        </w:rPr>
-        <w:t>αυτών</w:t>
-      </w:r>
-      <w:r>
-        <w:rPr>
-          <w:lang w:val="el-GR"/>
-        </w:rPr>
-        <w:t>.</w:t>
-      </w:r>
-    </w:p>
-    <w:p>
-      <w:pPr>
-        <w:ind w:left="1440" w:hanging="720"/>
-        <w:rPr>
-          <w:lang w:val="el-GR"/>
-        </w:rPr>
-      </w:pPr>
-    </w:p>
-    <w:p>
-      <w:pPr>
-        <w:ind w:left="720" w:hanging="360"/>
-        <w:jc w:val="center"/>
-        <w:rPr>
-          <w:b/>
-          <w:bCs/>
-          <w:lang w:val="el-GR"/>
-        </w:rPr>
-      </w:pPr>
-      <w:r>
-        <w:rPr>
-          <w:b/>
-          <w:bCs/>
-          <w:lang w:val="el-GR"/>
-        </w:rPr>
-        <w:t xml:space="preserve">Βασική Ροή Σεναρίου: Ο υπάλληλος επιθυμεί να </w:t>
-      </w:r>
-      <w:r>
-        <w:rPr>
-          <w:b/>
-          <w:bCs/>
-          <w:lang w:val="el-GR"/>
-        </w:rPr>
-        <w:t xml:space="preserve">διαγράψει μία υπάρχουσα </w:t>
-      </w:r>
-      <w:r>
-        <w:rPr>
-          <w:b/>
-          <w:bCs/>
-        </w:rPr>
-        <w:t>To</w:t>
-      </w:r>
-      <w:r>
-        <w:rPr>
-          <w:b/>
-          <w:bCs/>
-          <w:lang w:val="el-GR"/>
-        </w:rPr>
-        <w:t xml:space="preserve"> </w:t>
-      </w:r>
-      <w:r>
-        <w:rPr>
-          <w:b/>
-          <w:bCs/>
-          <w:lang w:val="el-GR"/>
-        </w:rPr>
-        <w:t>–</w:t>
-      </w:r>
-      <w:r>
-        <w:rPr>
-          <w:b/>
-          <w:bCs/>
-          <w:lang w:val="el-GR"/>
-        </w:rPr>
-        <w:t xml:space="preserve"> </w:t>
-      </w:r>
-      <w:r>
-        <w:rPr>
-          <w:b/>
-          <w:bCs/>
-        </w:rPr>
-        <w:t>Do</w:t>
-      </w:r>
-      <w:r>
-        <w:rPr>
-          <w:b/>
-          <w:bCs/>
-          <w:lang w:val="el-GR"/>
-        </w:rPr>
-        <w:t xml:space="preserve"> </w:t>
-      </w:r>
-      <w:r>
-        <w:rPr>
-          <w:b/>
-          <w:bCs/>
-          <w:lang w:val="el-GR"/>
-        </w:rPr>
-        <w:t>λίστα.</w:t>
-      </w:r>
-    </w:p>
-    <w:p>
-      <w:pPr>
-        <w:ind w:left="360"/>
-        <w:jc w:val="center"/>
-        <w:rPr>
-          <w:lang w:val="el-GR"/>
-        </w:rPr>
-      </w:pPr>
-    </w:p>
-    <w:p>
-      <w:pPr>
-        <w:pStyle w:val="a3"/>
-        <w:numPr>
-          <w:ilvl w:val="0"/>
-          <w:numId w:val="7"/>
-        </w:numPr>
-        <w:rPr>
-          <w:lang w:val="el-GR"/>
-        </w:rPr>
-      </w:pPr>
-      <w:r>
-        <w:rPr>
-          <w:lang w:val="el-GR"/>
-        </w:rPr>
-        <w:t xml:space="preserve">Ο υπάλληλος συνδέεται στην εφαρμογή με τα στοιχεία του λογαριασμού του. </w:t>
-      </w:r>
-    </w:p>
-    <w:p>
-      <w:pPr>
-        <w:pStyle w:val="a3"/>
-        <w:numPr>
-          <w:ilvl w:val="0"/>
-          <w:numId w:val="7"/>
-        </w:numPr>
-        <w:rPr>
-          <w:lang w:val="el-GR"/>
-        </w:rPr>
-      </w:pPr>
-      <w:r>
-        <w:rPr>
-          <w:lang w:val="el-GR"/>
-        </w:rPr>
-        <w:t xml:space="preserve">Στο ίδιο παράθυρο εμφανίζεται και η δυνατότητα ανάκτησης στοιχείων του λογαριασμού. </w:t>
-      </w:r>
-    </w:p>
-    <w:p>
-      <w:pPr>
-        <w:pStyle w:val="a3"/>
-        <w:numPr>
-          <w:ilvl w:val="0"/>
-          <w:numId w:val="7"/>
-        </w:numPr>
-        <w:rPr>
-          <w:lang w:val="el-GR"/>
-        </w:rPr>
-      </w:pPr>
-      <w:r>
-        <w:rPr>
-          <w:lang w:val="el-GR"/>
-        </w:rPr>
-        <w:t xml:space="preserve">Τα στοιχεία εισόδου ελέγχονται και ο χρήστης ενημερώνεται με κατάλληλο μήνυμα. </w:t>
-      </w:r>
-    </w:p>
-    <w:p>
-      <w:pPr>
-        <w:pStyle w:val="a3"/>
-        <w:numPr>
-          <w:ilvl w:val="0"/>
-          <w:numId w:val="7"/>
-        </w:numPr>
-        <w:rPr>
-          <w:lang w:val="el-GR"/>
-        </w:rPr>
-      </w:pPr>
-      <w:r>
-        <w:rPr>
-          <w:lang w:val="el-GR"/>
-        </w:rPr>
-        <w:t>Κατά την επιτυχή σύνδεση, ο υπάλληλος μεταφέρεται στο παράθυρο όπου παρουσιάζονται οι υπηρεσίες που μπορεί να χρησιμοποιήσει.</w:t>
-      </w:r>
-    </w:p>
-    <w:p>
-      <w:pPr>
-        <w:pStyle w:val="a3"/>
-        <w:numPr>
-          <w:ilvl w:val="0"/>
-          <w:numId w:val="7"/>
-        </w:numPr>
-        <w:rPr>
-          <w:lang w:val="el-GR"/>
-        </w:rPr>
-      </w:pPr>
-      <w:r>
-        <w:rPr>
-          <w:lang w:val="el-GR"/>
-        </w:rPr>
-        <w:t xml:space="preserve">Έπειτα, ο υπάλληλος επιλέγει να </w:t>
-      </w:r>
-      <w:r>
-        <w:rPr>
-          <w:lang w:val="el-GR"/>
-        </w:rPr>
-        <w:t>διαγράψει</w:t>
-      </w:r>
-      <w:r>
-        <w:rPr>
-          <w:lang w:val="el-GR"/>
-        </w:rPr>
-        <w:t xml:space="preserve"> μία υπάρχουσα </w:t>
-      </w:r>
-      <w:r>
-        <w:t>To</w:t>
-      </w:r>
-      <w:r>
-        <w:rPr>
-          <w:lang w:val="el-GR"/>
-        </w:rPr>
-        <w:t xml:space="preserve"> – </w:t>
-      </w:r>
-      <w:r>
-        <w:t>Do</w:t>
-      </w:r>
-      <w:r>
-        <w:rPr>
-          <w:lang w:val="el-GR"/>
-        </w:rPr>
-        <w:t xml:space="preserve"> Λίστα.</w:t>
-      </w:r>
-      <w:r>
-        <w:rPr>
-          <w:lang w:val="el-GR"/>
-        </w:rPr>
-        <w:t xml:space="preserve"> </w:t>
-      </w:r>
-    </w:p>
-    <w:p>
-      <w:pPr>
-        <w:pStyle w:val="a3"/>
-        <w:numPr>
-          <w:ilvl w:val="0"/>
-          <w:numId w:val="7"/>
-        </w:numPr>
-        <w:rPr>
-          <w:lang w:val="el-GR"/>
-        </w:rPr>
-      </w:pPr>
-      <w:r>
-        <w:rPr>
-          <w:lang w:val="el-GR"/>
-        </w:rPr>
-        <w:t xml:space="preserve">Μετά από την επιβεβαίωση του υπαλλήλου, η </w:t>
-      </w:r>
-      <w:r>
-        <w:t>To</w:t>
-      </w:r>
-      <w:r>
-        <w:rPr>
-          <w:lang w:val="el-GR"/>
-        </w:rPr>
-        <w:t xml:space="preserve"> – </w:t>
-      </w:r>
-      <w:r>
-        <w:t>Do</w:t>
-      </w:r>
-      <w:r>
-        <w:rPr>
-          <w:lang w:val="el-GR"/>
-        </w:rPr>
-        <w:t xml:space="preserve"> </w:t>
-      </w:r>
-      <w:r>
-        <w:rPr>
-          <w:lang w:val="el-GR"/>
-        </w:rPr>
-        <w:t>λίστα διαγράφεται οριστικά.</w:t>
-      </w:r>
-    </w:p>
-    <w:p>
-      <w:pPr>
-        <w:pStyle w:val="a3"/>
-        <w:ind w:left="1080"/>
-        <w:rPr>
-          <w:lang w:val="el-GR"/>
-        </w:rPr>
-      </w:pPr>
-    </w:p>
-    <w:p>
-      <w:pPr>
-        <w:pStyle w:val="a3"/>
-        <w:ind w:left="1080"/>
-        <w:rPr>
-          <w:lang w:val="el-GR"/>
-        </w:rPr>
-      </w:pPr>
-    </w:p>
-    <w:p>
-      <w:pPr>
-        <w:pStyle w:val="a3"/>
-        <w:ind w:left="1080"/>
-        <w:rPr>
-          <w:lang w:val="el-GR"/>
-        </w:rPr>
-      </w:pPr>
-    </w:p>
-    <w:p>
-      <w:pPr>
-        <w:pStyle w:val="a3"/>
-        <w:ind w:left="1080"/>
-        <w:rPr>
-          <w:lang w:val="el-GR"/>
-        </w:rPr>
-      </w:pPr>
-    </w:p>
-    <w:p>
-      <w:pPr>
-        <w:pStyle w:val="a3"/>
-        <w:ind w:left="1080"/>
-        <w:rPr>
-          <w:lang w:val="el-GR"/>
-        </w:rPr>
-      </w:pPr>
-    </w:p>
-    <w:p>
-      <w:pPr>
-        <w:pStyle w:val="a3"/>
-        <w:ind w:left="1080"/>
-        <w:rPr>
-          <w:lang w:val="el-GR"/>
-        </w:rPr>
-      </w:pPr>
-    </w:p>
-    <w:p>
-      <w:pPr>
-        <w:pStyle w:val="a3"/>
-        <w:ind w:left="1080"/>
-        <w:rPr>
-          <w:lang w:val="el-GR"/>
-        </w:rPr>
-      </w:pPr>
-    </w:p>
-    <w:p>
-      <w:pPr>
-        <w:pStyle w:val="a3"/>
-        <w:ind w:left="1080"/>
-        <w:rPr>
-          <w:lang w:val="el-GR"/>
-        </w:rPr>
-      </w:pPr>
-    </w:p>
-    <w:p>
-      <w:pPr>
-        <w:pStyle w:val="a3"/>
-        <w:ind w:left="1080"/>
-        <w:rPr>
-          <w:lang w:val="el-GR"/>
-        </w:rPr>
-      </w:pPr>
-    </w:p>
-    <w:p>
-      <w:pPr>
-        <w:pStyle w:val="a3"/>
-        <w:ind w:left="1080"/>
-        <w:rPr>
-          <w:lang w:val="el-GR"/>
-        </w:rPr>
-      </w:pPr>
-    </w:p>
-    <w:p>
-      <w:pPr>
-        <w:pStyle w:val="a3"/>
-        <w:ind w:left="1080"/>
-        <w:rPr>
-          <w:lang w:val="el-GR"/>
-        </w:rPr>
-      </w:pPr>
-    </w:p>
-    <w:p>
-      <w:pPr>
-        <w:pStyle w:val="a3"/>
-        <w:ind w:left="1080"/>
-        <w:rPr>
-          <w:lang w:val="el-GR"/>
-        </w:rPr>
-      </w:pPr>
-    </w:p>
-    <w:p>
-      <w:pPr>
-        <w:pStyle w:val="a3"/>
-        <w:ind w:left="1080"/>
-        <w:rPr>
-          <w:lang w:val="el-GR"/>
-        </w:rPr>
-      </w:pPr>
-    </w:p>
-    <w:p>
-      <w:pPr>
-        <w:pStyle w:val="a3"/>
-        <w:ind w:left="1080"/>
-        <w:rPr>
-          <w:lang w:val="el-GR"/>
-        </w:rPr>
-      </w:pPr>
-    </w:p>
-    <w:p>
-      <w:pPr>
-        <w:pStyle w:val="a3"/>
-        <w:ind w:left="1080"/>
-        <w:rPr>
-          <w:lang w:val="el-GR"/>
-        </w:rPr>
-      </w:pPr>
-    </w:p>
-    <w:p>
-      <w:pPr>
-        <w:pStyle w:val="a3"/>
-        <w:ind w:left="1080"/>
-        <w:rPr>
-          <w:lang w:val="el-GR"/>
-        </w:rPr>
-      </w:pPr>
-    </w:p>
-    <w:p>
-      <w:pPr>
-        <w:pStyle w:val="a3"/>
-        <w:ind w:left="1080"/>
-        <w:rPr>
-          <w:lang w:val="el-GR"/>
-        </w:rPr>
-      </w:pPr>
-    </w:p>
-    <w:p>
-      <w:pPr>
-        <w:pStyle w:val="a3"/>
-        <w:ind w:left="1080"/>
-        <w:rPr>
-          <w:lang w:val="el-GR"/>
-        </w:rPr>
-      </w:pPr>
-    </w:p>
-    <w:p>
-      <w:pPr>
-        <w:pStyle w:val="a3"/>
-        <w:ind w:left="1080"/>
-        <w:rPr>
-          <w:lang w:val="el-GR"/>
-        </w:rPr>
-      </w:pPr>
-    </w:p>
-    <w:p>
-      <w:pPr>
-        <w:pStyle w:val="a3"/>
-        <w:ind w:left="1080"/>
-        <w:rPr>
-          <w:lang w:val="el-GR"/>
-        </w:rPr>
-      </w:pPr>
-    </w:p>
-    <w:p>
-      <w:pPr>
-        <w:pStyle w:val="a3"/>
-        <w:ind w:left="1080"/>
-        <w:rPr>
-          <w:lang w:val="el-GR"/>
-        </w:rPr>
-      </w:pPr>
-    </w:p>
-    <w:p>
-      <w:pPr>
-        <w:pStyle w:val="a3"/>
-        <w:ind w:left="1080"/>
-        <w:rPr>
-          <w:lang w:val="el-GR"/>
-        </w:rPr>
-      </w:pPr>
-    </w:p>
-    <w:p>
-      <w:pPr>
-        <w:pStyle w:val="a3"/>
-        <w:ind w:left="1080"/>
-        <w:rPr>
-          <w:lang w:val="el-GR"/>
-        </w:rPr>
-      </w:pPr>
-    </w:p>
-    <w:p>
-      <w:pPr>
-        <w:pStyle w:val="a3"/>
-        <w:ind w:left="1080"/>
-        <w:rPr>
-          <w:lang w:val="el-GR"/>
-        </w:rPr>
-      </w:pPr>
-    </w:p>
-    <w:p>
-      <w:pPr>
-        <w:ind w:left="720" w:hanging="360"/>
-        <w:jc w:val="center"/>
-        <w:rPr>
-          <w:b/>
-          <w:bCs/>
           <w:sz w:val="28"/>
           <w:szCs w:val="28"/>
           <w:lang w:val="el-GR"/>
@@ -3821,6 +2591,7 @@
           <w:szCs w:val="28"/>
           <w:lang w:val="el-GR"/>
         </w:rPr>
+        <w:lastRenderedPageBreak/>
         <w:t>Ανακοινώσεις</w:t>
       </w:r>
     </w:p>
@@ -4060,7 +2831,6 @@
         <w:rPr>
           <w:lang w:val="el-GR"/>
         </w:rPr>
-        <w:lastRenderedPageBreak/>
         <w:t xml:space="preserve">Εισάγει την φράση προς αναζήτηση και επιλέγει αν θα αναζητήσει την φράση στο περιεχόμενο της </w:t>
       </w:r>
       <w:r>
@@ -4205,6 +2975,7 @@
         <w:rPr>
           <w:lang w:val="el-GR"/>
         </w:rPr>
+        <w:lastRenderedPageBreak/>
         <w:t xml:space="preserve">Τα στοιχεία </w:t>
       </w:r>
       <w:r>
@@ -4669,7 +3440,6 @@
         <w:rPr>
           <w:lang w:val="el-GR"/>
         </w:rPr>
-        <w:lastRenderedPageBreak/>
         <w:t>Ο υπάλληλος συνδέετ</w:t>
       </w:r>
       <w:r>
@@ -5044,7 +3814,6 @@
           <w:noProof/>
           <w:lang w:val="el-GR"/>
         </w:rPr>
-        <w:lastRenderedPageBreak/>
         <w:drawing>
           <wp:inline distT="0" distB="0" distL="0" distR="0" wp14:anchorId="26A98954" wp14:editId="394BAF8B">
             <wp:extent cx="5943600" cy="3831590"/>
@@ -5706,6 +4475,7 @@
         <w:rPr>
           <w:lang w:val="el-GR"/>
         </w:rPr>
+        <w:lastRenderedPageBreak/>
         <w:t>Έπειτα, ο υπάλληλος του τμήματος τεχνικής υποστήριξης επιλέγει να ελέγξει το λογισμικό που χρησιμοποιούν οι υπολογιστές των τμημάτων της επιχείρησης.</w:t>
       </w:r>
       <w:r>
@@ -7590,7 +6360,7 @@
   <w:style w:type="paragraph" w:default="1" w:styleId="a">
     <w:name w:val="Normal"/>
     <w:qFormat/>
-    <w:rsid w:val="00DE2ED6"/>
+    <w:rsid w:val="00B852D9"/>
   </w:style>
   <w:style w:type="character" w:default="1" w:styleId="a0">
     <w:name w:val="Default Paragraph Font"/>

</xml_diff>